<commit_message>
completed combining data workbook
</commit_message>
<xml_diff>
--- a/thesisNotes.docx
+++ b/thesisNotes.docx
@@ -14,8 +14,6 @@
       <w:r>
         <w:t xml:space="preserve"> curve</w:t>
       </w:r>
-      <w:bookmarkStart w:id="0" w:name="_GoBack"/>
-      <w:bookmarkEnd w:id="0"/>
     </w:p>
     <w:p>
       <w:pPr>
@@ -58,13 +56,6 @@
     </w:p>
     <w:p/>
     <w:p>
-      <w:r>
-        <w:t>Derive income of the tax data people.</w:t>
-      </w:r>
-    </w:p>
-    <w:p/>
-    <w:p/>
-    <w:p>
       <w:pPr>
         <w:rPr>
           <w:b/>
@@ -82,46 +73,6 @@
           <w:b/>
         </w:rPr>
         <w:t>Types of Data</w:t>
-      </w:r>
-    </w:p>
-    <w:p>
-      <w:r>
-        <w:t>Income</w:t>
-      </w:r>
-    </w:p>
-    <w:p>
-      <w:r>
-        <w:t>Expenditure / Consumption (Do pensions count??)</w:t>
-      </w:r>
-    </w:p>
-    <w:p/>
-    <w:p>
-      <w:r>
-        <w:t>Tax Data (there may be nuances – did people pay taxes but not file returns??)</w:t>
-      </w:r>
-    </w:p>
-    <w:p>
-      <w:r>
-        <w:t>(tax data, national accounts, surveys)</w:t>
-      </w:r>
-    </w:p>
-    <w:p/>
-    <w:p>
-      <w:r>
-        <w:t xml:space="preserve">GDP Data </w:t>
-      </w:r>
-      <w:proofErr w:type="gramStart"/>
-      <w:r>
-        <w:t>( see</w:t>
-      </w:r>
-      <w:proofErr w:type="gramEnd"/>
-      <w:r>
-        <w:t xml:space="preserve"> 2.1.3 in India paper). This</w:t>
-      </w:r>
-    </w:p>
-    <w:p>
-      <w:r>
-        <w:t xml:space="preserve">IHDS data equivalent (other sources like the survey which serve as backup. Note that government benefits do NOT count) </w:t>
       </w:r>
     </w:p>
     <w:p/>
@@ -435,6 +386,7 @@
           <w:szCs w:val="20"/>
           <w:shd w:val="clear" w:color="auto" w:fill="F2F3F6"/>
         </w:rPr>
+        <w:lastRenderedPageBreak/>
         <w:t>Luxembourg Income Study database</w:t>
       </w:r>
     </w:p>
@@ -683,55 +635,6 @@
       </w:r>
     </w:p>
     <w:p/>
-    <w:p>
-      <w:r>
-        <w:rPr>
-          <w:noProof/>
-        </w:rPr>
-        <w:lastRenderedPageBreak/>
-        <w:drawing>
-          <wp:inline distT="0" distB="0" distL="0" distR="0" wp14:anchorId="299A988A" wp14:editId="2ADA9C15">
-            <wp:extent cx="5943600" cy="1952625"/>
-            <wp:effectExtent l="0" t="0" r="0" b="3175"/>
-            <wp:docPr id="1" name="Picture 1"/>
-            <wp:cNvGraphicFramePr>
-              <a:graphicFrameLocks xmlns:a="http://schemas.openxmlformats.org/drawingml/2006/main" noChangeAspect="1"/>
-            </wp:cNvGraphicFramePr>
-            <a:graphic xmlns:a="http://schemas.openxmlformats.org/drawingml/2006/main">
-              <a:graphicData uri="http://schemas.openxmlformats.org/drawingml/2006/picture">
-                <pic:pic xmlns:pic="http://schemas.openxmlformats.org/drawingml/2006/picture">
-                  <pic:nvPicPr>
-                    <pic:cNvPr id="1" name=""/>
-                    <pic:cNvPicPr/>
-                  </pic:nvPicPr>
-                  <pic:blipFill>
-                    <a:blip r:embed="rId7"/>
-                    <a:stretch>
-                      <a:fillRect/>
-                    </a:stretch>
-                  </pic:blipFill>
-                  <pic:spPr>
-                    <a:xfrm>
-                      <a:off x="0" y="0"/>
-                      <a:ext cx="5943600" cy="1952625"/>
-                    </a:xfrm>
-                    <a:prstGeom prst="rect">
-                      <a:avLst/>
-                    </a:prstGeom>
-                  </pic:spPr>
-                </pic:pic>
-              </a:graphicData>
-            </a:graphic>
-          </wp:inline>
-        </w:drawing>
-      </w:r>
-    </w:p>
-    <w:p/>
-    <w:p>
-      <w:r>
-        <w:t>The above surveys.</w:t>
-      </w:r>
-    </w:p>
     <w:p/>
     <w:p>
       <w:r>
@@ -770,7 +673,7 @@
       </w:r>
     </w:p>
     <w:p>
-      <w:hyperlink r:id="rId8" w:history="1">
+      <w:hyperlink r:id="rId7" w:history="1">
         <w:r>
           <w:rPr>
             <w:rStyle w:val="Hyperlink"/>
@@ -787,7 +690,7 @@
     </w:p>
     <w:p/>
     <w:p>
-      <w:hyperlink r:id="rId9" w:history="1">
+      <w:hyperlink r:id="rId8" w:history="1">
         <w:r>
           <w:rPr>
             <w:rStyle w:val="Hyperlink"/>
@@ -822,16 +725,130 @@
       </w:r>
     </w:p>
     <w:p/>
-    <w:p/>
-    <w:p>
-      <w:r>
-        <w:t>FORMAT (INDIA PAPER)</w:t>
-      </w:r>
-    </w:p>
-    <w:p/>
-    <w:p>
-      <w:r>
-        <w:t>1 ENTERING THE DIGITAL AGE WITHOUT INEQUALITY DATA</w:t>
+    <w:p>
+      <w:r>
+        <w:lastRenderedPageBreak/>
+        <w:t>The shortcomings of household survey data in</w:t>
+      </w:r>
+      <w:r>
+        <w:t xml:space="preserve"> </w:t>
+      </w:r>
+      <w:r>
+        <w:t>monitoring</w:t>
+      </w:r>
+      <w:r>
+        <w:t xml:space="preserve"> </w:t>
+      </w:r>
+      <w:r>
+        <w:t xml:space="preserve">the evolution of inequality are </w:t>
+      </w:r>
+      <w:proofErr w:type="gramStart"/>
+      <w:r>
+        <w:t>well  known</w:t>
+      </w:r>
+      <w:proofErr w:type="gramEnd"/>
+      <w:r>
+        <w:t>;</w:t>
+      </w:r>
+      <w:r>
+        <w:t xml:space="preserve"> </w:t>
+      </w:r>
+      <w:r>
+        <w:t xml:space="preserve">because  of  underreporting  and  </w:t>
+      </w:r>
+      <w:proofErr w:type="spellStart"/>
+      <w:r>
+        <w:t>undersam</w:t>
+      </w:r>
+      <w:r>
+        <w:t>pling</w:t>
+      </w:r>
+      <w:proofErr w:type="spellEnd"/>
+      <w:r>
+        <w:t xml:space="preserve">  issues,  surveys  fail to</w:t>
+      </w:r>
+      <w:r>
+        <w:t xml:space="preserve"> properly capture inequality dynamics at the top of the distribution (Atkinson and Piketty, 2007, 2010).</w:t>
+      </w:r>
+    </w:p>
+    <w:p/>
+    <w:p/>
+    <w:p/>
+    <w:p/>
+    <w:p>
+      <w:bookmarkStart w:id="0" w:name="_GoBack"/>
+      <w:bookmarkEnd w:id="0"/>
+      <w:r>
+        <w:t>0. INTRODUCTION</w:t>
+      </w:r>
+    </w:p>
+    <w:p>
+      <w:r>
+        <w:t>1.1 RESEARCH QUESTION</w:t>
+      </w:r>
+    </w:p>
+    <w:p>
+      <w:r>
+        <w:t>1.2 MOTIVATION</w:t>
+      </w:r>
+    </w:p>
+    <w:p>
+      <w:r>
+        <w:t>1.3 ORGANIZATION OF PAPER</w:t>
+      </w:r>
+    </w:p>
+    <w:p>
+      <w:r>
+        <w:t>1.4 KEY FINDINGS</w:t>
+      </w:r>
+    </w:p>
+    <w:p/>
+    <w:p>
+      <w:r>
+        <w:t>1. LITERATURE REVIEW</w:t>
+      </w:r>
+      <w:r>
+        <w:t xml:space="preserve"> AND CONTEXT</w:t>
+      </w:r>
+    </w:p>
+    <w:p>
+      <w:r>
+        <w:t>1.1 GENERAL INEQUALITY RESEARCH</w:t>
+      </w:r>
+    </w:p>
+    <w:p>
+      <w:r>
+        <w:t>1.2 PAKISTANI INEQUALITY</w:t>
+      </w:r>
+      <w:r>
+        <w:t xml:space="preserve"> RESEARCH</w:t>
+      </w:r>
+    </w:p>
+    <w:p>
+      <w:r>
+        <w:t xml:space="preserve">1.3 </w:t>
+      </w:r>
+      <w:r>
+        <w:t>ECONOMIC POLICY SHIFTS</w:t>
+      </w:r>
+      <w:r>
+        <w:t xml:space="preserve"> SINCE 2000</w:t>
+      </w:r>
+      <w:r>
+        <w:t>s</w:t>
+      </w:r>
+    </w:p>
+    <w:p/>
+    <w:p>
+      <w:pPr>
+        <w:pStyle w:val="ListParagraph"/>
+        <w:numPr>
+          <w:ilvl w:val="0"/>
+          <w:numId w:val="1"/>
+        </w:numPr>
+      </w:pPr>
+      <w:r>
+        <w:t>DATA SOURCES AND METHODOLOGY</w:t>
       </w:r>
     </w:p>
     <w:p>
@@ -843,8 +860,103 @@
         </w:numPr>
       </w:pPr>
       <w:r>
-        <w:t>ECONOMIC POLICY SHIFTS SINCE THE 1980s</w:t>
-      </w:r>
+        <w:tab/>
+      </w:r>
+      <w:r>
+        <w:t>DESCRIPTION OF THE DIFFERENT DATA SOURCES</w:t>
+      </w:r>
+    </w:p>
+    <w:p>
+      <w:pPr>
+        <w:pStyle w:val="ListParagraph"/>
+        <w:numPr>
+          <w:ilvl w:val="2"/>
+          <w:numId w:val="1"/>
+        </w:numPr>
+      </w:pPr>
+      <w:r>
+        <w:t>PLSM</w:t>
+      </w:r>
+      <w:r>
+        <w:t xml:space="preserve"> </w:t>
+      </w:r>
+      <w:r>
+        <w:t>HIES SURVEY</w:t>
+      </w:r>
+      <w:r>
+        <w:t xml:space="preserve"> DATA</w:t>
+      </w:r>
+    </w:p>
+    <w:p>
+      <w:pPr>
+        <w:pStyle w:val="ListParagraph"/>
+        <w:numPr>
+          <w:ilvl w:val="2"/>
+          <w:numId w:val="1"/>
+        </w:numPr>
+      </w:pPr>
+      <w:r>
+        <w:t>TAX DATA</w:t>
+      </w:r>
+    </w:p>
+    <w:p>
+      <w:pPr>
+        <w:pStyle w:val="ListParagraph"/>
+        <w:numPr>
+          <w:ilvl w:val="2"/>
+          <w:numId w:val="1"/>
+        </w:numPr>
+      </w:pPr>
+      <w:r>
+        <w:t xml:space="preserve">NATIONAL </w:t>
+      </w:r>
+      <w:r>
+        <w:t>INCOME</w:t>
+      </w:r>
+      <w:r>
+        <w:t xml:space="preserve"> DATA</w:t>
+      </w:r>
+    </w:p>
+    <w:p>
+      <w:pPr>
+        <w:pStyle w:val="ListParagraph"/>
+        <w:numPr>
+          <w:ilvl w:val="2"/>
+          <w:numId w:val="1"/>
+        </w:numPr>
+      </w:pPr>
+      <w:r>
+        <w:t>WORLD INEQUALITY DATABASE</w:t>
+      </w:r>
+    </w:p>
+    <w:p>
+      <w:pPr>
+        <w:pStyle w:val="ListParagraph"/>
+        <w:numPr>
+          <w:ilvl w:val="2"/>
+          <w:numId w:val="1"/>
+        </w:numPr>
+      </w:pPr>
+      <w:r>
+        <w:t>WORLD BANK POPULATION DATA</w:t>
+      </w:r>
+    </w:p>
+    <w:p>
+      <w:pPr>
+        <w:pStyle w:val="ListParagraph"/>
+        <w:numPr>
+          <w:ilvl w:val="2"/>
+          <w:numId w:val="1"/>
+        </w:numPr>
+      </w:pPr>
+      <w:r>
+        <w:t>UNU-WIDER GOVERNMENT REVENUE DATASET</w:t>
+      </w:r>
+    </w:p>
+    <w:p>
+      <w:pPr>
+        <w:pStyle w:val="ListParagraph"/>
+      </w:pPr>
     </w:p>
     <w:p>
       <w:pPr>
@@ -855,53 +967,52 @@
         </w:numPr>
       </w:pPr>
       <w:r>
-        <w:t>THE INCOME INEQUALITY DATA GAP</w:t>
-      </w:r>
-    </w:p>
-    <w:p/>
-    <w:p>
-      <w:r>
-        <w:t>The shortcomings of household survey data in</w:t>
-      </w:r>
-      <w:r>
-        <w:t xml:space="preserve"> </w:t>
-      </w:r>
-      <w:r>
-        <w:t>monitoring</w:t>
-      </w:r>
-      <w:r>
-        <w:t xml:space="preserve"> </w:t>
-      </w:r>
-      <w:r>
-        <w:t xml:space="preserve">the evolution of inequality are </w:t>
-      </w:r>
-      <w:proofErr w:type="gramStart"/>
-      <w:r>
-        <w:t>well  known</w:t>
-      </w:r>
-      <w:proofErr w:type="gramEnd"/>
-      <w:r>
-        <w:t>;</w:t>
-      </w:r>
-      <w:r>
-        <w:t xml:space="preserve"> </w:t>
-      </w:r>
-      <w:r>
-        <w:t xml:space="preserve">because  of  underreporting  and  </w:t>
-      </w:r>
-      <w:proofErr w:type="spellStart"/>
-      <w:r>
-        <w:t>undersam</w:t>
-      </w:r>
-      <w:r>
-        <w:t>pling</w:t>
-      </w:r>
-      <w:proofErr w:type="spellEnd"/>
-      <w:r>
-        <w:t xml:space="preserve">  issues,  surveys  fail to</w:t>
-      </w:r>
-      <w:r>
-        <w:t xml:space="preserve"> properly capture inequality dynamics at the top of the distribution (Atkinson and Piketty, 2007, 2010).</w:t>
+        <w:tab/>
+      </w:r>
+      <w:r>
+        <w:t>METHODOLOGY</w:t>
+      </w:r>
+    </w:p>
+    <w:p>
+      <w:pPr>
+        <w:pStyle w:val="ListParagraph"/>
+        <w:numPr>
+          <w:ilvl w:val="2"/>
+          <w:numId w:val="1"/>
+        </w:numPr>
+      </w:pPr>
+      <w:r>
+        <w:t>ESTIMATION OF TOP FISCAL INCOME</w:t>
+      </w:r>
+      <w:r>
+        <w:t>S</w:t>
+      </w:r>
+    </w:p>
+    <w:p>
+      <w:pPr>
+        <w:pStyle w:val="ListParagraph"/>
+        <w:numPr>
+          <w:ilvl w:val="2"/>
+          <w:numId w:val="1"/>
+        </w:numPr>
+      </w:pPr>
+      <w:r>
+        <w:t>EXPANDING</w:t>
+      </w:r>
+      <w:r>
+        <w:t xml:space="preserve"> TAX DATA FOR MISSING YEARS</w:t>
+      </w:r>
+    </w:p>
+    <w:p>
+      <w:pPr>
+        <w:pStyle w:val="ListParagraph"/>
+        <w:numPr>
+          <w:ilvl w:val="2"/>
+          <w:numId w:val="1"/>
+        </w:numPr>
+      </w:pPr>
+      <w:r>
+        <w:t>COMBINATION OF TAX AND SURVEY DATA</w:t>
       </w:r>
     </w:p>
     <w:p/>
@@ -914,7 +1025,7 @@
         </w:numPr>
       </w:pPr>
       <w:r>
-        <w:t>DATA SOURCES AND METHODOLOGY</w:t>
+        <w:t>RESULTS</w:t>
       </w:r>
     </w:p>
     <w:p>
@@ -926,75 +1037,8 @@
         </w:numPr>
       </w:pPr>
       <w:r>
-        <w:t>DESCRIPTION OF THE DIFFERENT DATA SOURCES</w:t>
-      </w:r>
-    </w:p>
-    <w:p/>
-    <w:p>
-      <w:pPr>
-        <w:pStyle w:val="ListParagraph"/>
-        <w:numPr>
-          <w:ilvl w:val="2"/>
-          <w:numId w:val="1"/>
-        </w:numPr>
-      </w:pPr>
-      <w:r>
-        <w:t>TAX DATA</w:t>
-      </w:r>
-    </w:p>
-    <w:p>
-      <w:pPr>
-        <w:pStyle w:val="ListParagraph"/>
-        <w:numPr>
-          <w:ilvl w:val="2"/>
-          <w:numId w:val="1"/>
-        </w:numPr>
-      </w:pPr>
-      <w:r>
-        <w:lastRenderedPageBreak/>
-        <w:t>NSSO CONSUMPTION DATA</w:t>
-      </w:r>
-    </w:p>
-    <w:p>
-      <w:pPr>
-        <w:pStyle w:val="ListParagraph"/>
-        <w:numPr>
-          <w:ilvl w:val="2"/>
-          <w:numId w:val="1"/>
-        </w:numPr>
-      </w:pPr>
-      <w:r>
-        <w:t>NATIONAL ACCOUNTS DATA</w:t>
-      </w:r>
-    </w:p>
-    <w:p>
-      <w:pPr>
-        <w:pStyle w:val="ListParagraph"/>
-        <w:numPr>
-          <w:ilvl w:val="2"/>
-          <w:numId w:val="1"/>
-        </w:numPr>
-      </w:pPr>
-      <w:r>
-        <w:t>IHDS INCOME AND CONSUMPTION DATA</w:t>
-      </w:r>
-    </w:p>
-    <w:p>
-      <w:pPr>
-        <w:pStyle w:val="ListParagraph"/>
-        <w:numPr>
-          <w:ilvl w:val="2"/>
-          <w:numId w:val="1"/>
-        </w:numPr>
-      </w:pPr>
-      <w:r>
-        <w:t>UN STATISTICS POPULATION DATA</w:t>
-      </w:r>
-    </w:p>
-    <w:p>
-      <w:pPr>
-        <w:pStyle w:val="ListParagraph"/>
-      </w:pPr>
+        <w:t>SHARP RISE IN TOP INCOME SHARES SINCE MID-1980S</w:t>
+      </w:r>
     </w:p>
     <w:p>
       <w:pPr>
@@ -1005,79 +1049,43 @@
         </w:numPr>
       </w:pPr>
       <w:r>
-        <w:t>METHODOLOGY</w:t>
-      </w:r>
-    </w:p>
-    <w:p>
-      <w:pPr>
-        <w:pStyle w:val="ListParagraph"/>
-        <w:numPr>
-          <w:ilvl w:val="2"/>
+        <w:t>FALL IN MIDDLE 40% AND BOTTOM 50% SHARES</w:t>
+      </w:r>
+    </w:p>
+    <w:p>
+      <w:pPr>
+        <w:pStyle w:val="ListParagraph"/>
+        <w:numPr>
+          <w:ilvl w:val="1"/>
           <w:numId w:val="1"/>
         </w:numPr>
       </w:pPr>
       <w:r>
-        <w:t>ESTIMATION OF TOP FISCAL INCOMES</w:t>
-      </w:r>
-    </w:p>
-    <w:p>
-      <w:pPr>
-        <w:pStyle w:val="ListParagraph"/>
-        <w:numPr>
-          <w:ilvl w:val="2"/>
+        <w:t>TOTAL GROWTH RATES BY INCOME GROUP</w:t>
+      </w:r>
+    </w:p>
+    <w:p>
+      <w:pPr>
+        <w:pStyle w:val="ListParagraph"/>
+        <w:numPr>
+          <w:ilvl w:val="1"/>
           <w:numId w:val="1"/>
         </w:numPr>
       </w:pPr>
       <w:r>
-        <w:t>ESTIMATION OF BOTTOM SURVEY INCOMES</w:t>
-      </w:r>
-    </w:p>
-    <w:p>
-      <w:pPr>
-        <w:pStyle w:val="ListParagraph"/>
-        <w:numPr>
-          <w:ilvl w:val="2"/>
+        <w:t>GROWING SHARE OF INCOME GAP EXPLAINED BY TOP INCOMES</w:t>
+      </w:r>
+    </w:p>
+    <w:p>
+      <w:pPr>
+        <w:pStyle w:val="ListParagraph"/>
+        <w:numPr>
+          <w:ilvl w:val="1"/>
           <w:numId w:val="1"/>
         </w:numPr>
       </w:pPr>
       <w:r>
-        <w:t>INTERPOLATING SURVEY AND TAX DATA FOR MISSING YEARS</w:t>
-      </w:r>
-    </w:p>
-    <w:p>
-      <w:pPr>
-        <w:pStyle w:val="ListParagraph"/>
-        <w:numPr>
-          <w:ilvl w:val="2"/>
-          <w:numId w:val="1"/>
-        </w:numPr>
-      </w:pPr>
-      <w:r>
-        <w:t>COMBINATION OF TAX AND SURVEY DATA</w:t>
-      </w:r>
-    </w:p>
-    <w:p>
-      <w:pPr>
-        <w:pStyle w:val="ListParagraph"/>
-        <w:numPr>
-          <w:ilvl w:val="2"/>
-          <w:numId w:val="1"/>
-        </w:numPr>
-      </w:pPr>
-      <w:r>
-        <w:t>FROM TOTAL FISCAL INCOME TO NATIONAL INCOME</w:t>
-      </w:r>
-    </w:p>
-    <w:p>
-      <w:pPr>
-        <w:pStyle w:val="ListParagraph"/>
-        <w:numPr>
-          <w:ilvl w:val="2"/>
-          <w:numId w:val="1"/>
-        </w:numPr>
-      </w:pPr>
-      <w:r>
-        <w:t>DEFINITION OF A BENCHMARK SCENARIO</w:t>
+        <w:t>MEASUREMENT ISSUES AND ROBUSTNESS TESTS</w:t>
       </w:r>
     </w:p>
     <w:p/>
@@ -1090,7 +1098,7 @@
         </w:numPr>
       </w:pPr>
       <w:r>
-        <w:t>RESULTS</w:t>
+        <w:t>DISCUSSION</w:t>
       </w:r>
     </w:p>
     <w:p>
@@ -1102,7 +1110,7 @@
         </w:numPr>
       </w:pPr>
       <w:r>
-        <w:t>SHARP RISE IN TOP INCOME SHARES SINCE MID-1980S</w:t>
+        <w:t>THE MID 1908S TURNAROUND</w:t>
       </w:r>
     </w:p>
     <w:p>
@@ -1114,7 +1122,7 @@
         </w:numPr>
       </w:pPr>
       <w:r>
-        <w:t>FALL IN MIDDLE 40% AND BOTTOM 50% SHARES</w:t>
+        <w:t>SHINING INDIA FOR THE RICH MOSTLY?</w:t>
       </w:r>
     </w:p>
     <w:p>
@@ -1126,73 +1134,13 @@
         </w:numPr>
       </w:pPr>
       <w:r>
-        <w:t>TOTAL GROWTH RATES BY INCOME GROUP</w:t>
-      </w:r>
-    </w:p>
-    <w:p>
-      <w:pPr>
-        <w:pStyle w:val="ListParagraph"/>
-        <w:numPr>
-          <w:ilvl w:val="1"/>
-          <w:numId w:val="1"/>
-        </w:numPr>
-      </w:pPr>
-      <w:r>
-        <w:t>GROWING SHARE OF INCOME GAP EXPLAINED BY TOP INCOMES</w:t>
-      </w:r>
-    </w:p>
-    <w:p>
-      <w:pPr>
-        <w:pStyle w:val="ListParagraph"/>
-        <w:numPr>
-          <w:ilvl w:val="1"/>
-          <w:numId w:val="1"/>
-        </w:numPr>
-      </w:pPr>
-      <w:r>
-        <w:t>MEASUREMENT ISSUES AND ROBUSTNESS TESTS</w:t>
-      </w:r>
-    </w:p>
-    <w:p/>
-    <w:p>
-      <w:pPr>
-        <w:pStyle w:val="ListParagraph"/>
-        <w:numPr>
-          <w:ilvl w:val="0"/>
-          <w:numId w:val="1"/>
-        </w:numPr>
-      </w:pPr>
-      <w:r>
-        <w:t>DISCUSSION</w:t>
-      </w:r>
-    </w:p>
-    <w:p>
-      <w:pPr>
-        <w:pStyle w:val="ListParagraph"/>
-        <w:numPr>
-          <w:ilvl w:val="1"/>
-          <w:numId w:val="1"/>
-        </w:numPr>
-      </w:pPr>
-      <w:r>
-        <w:t>THE MID 1908S TURNAROUND</w:t>
-      </w:r>
-    </w:p>
-    <w:p>
-      <w:pPr>
-        <w:pStyle w:val="ListParagraph"/>
-        <w:numPr>
-          <w:ilvl w:val="1"/>
-          <w:numId w:val="1"/>
-        </w:numPr>
-      </w:pPr>
-      <w:r>
-        <w:t>SHINING INDIA FOR THE RICH MOSTLY?</w:t>
-      </w:r>
-    </w:p>
-    <w:p/>
-    <w:p>
-      <w:r>
+        <w:t>FURTHER RESEARCH OPPORTUNITIES</w:t>
+      </w:r>
+    </w:p>
+    <w:p/>
+    <w:p>
+      <w:r>
+        <w:lastRenderedPageBreak/>
         <w:t xml:space="preserve">5 </w:t>
       </w:r>
       <w:proofErr w:type="gramStart"/>
@@ -1200,6 +1148,12 @@
         <w:t>CONCLUSION</w:t>
       </w:r>
       <w:proofErr w:type="gramEnd"/>
+    </w:p>
+    <w:p/>
+    <w:p>
+      <w:r>
+        <w:t>6 REFERENCES</w:t>
+      </w:r>
     </w:p>
     <w:p/>
     <w:p/>

</xml_diff>